<commit_message>
Commit Finished - Please Proofread
I uploaded the UML as a BMP-Object (Picture) and as a EAP-Object (opens
in Enterprise Architect).
</commit_message>
<xml_diff>
--- a/Solution_Design/Story Board/Storys/RA-06-Rechtliches Einmaleins/RA-06-Allgemeine Infos.docx
+++ b/Solution_Design/Story Board/Storys/RA-06-Rechtliches Einmaleins/RA-06-Allgemeine Infos.docx
@@ -346,15 +346,7 @@
           <w:szCs w:val="24"/>
           <w:lang w:val="de-DE"/>
         </w:rPr>
-        <w:t xml:space="preserve"> </w:t>
-      </w:r>
-      <w:r>
-        <w:rPr>
-          <w:sz w:val="24"/>
-          <w:szCs w:val="24"/>
-          <w:lang w:val="de-DE"/>
-        </w:rPr>
-        <w:t>ist</w:t>
+        <w:t xml:space="preserve"> ist</w:t>
       </w:r>
       <w:r>
         <w:rPr>
@@ -778,16 +770,7 @@
           <w:color w:val="auto"/>
           <w:lang w:val="de-DE"/>
         </w:rPr>
-        <w:t xml:space="preserve">Für die Auswanderer ist Deutschland Ausland, sie müssen </w:t>
-      </w:r>
-      <w:bookmarkStart w:id="0" w:name="_GoBack"/>
-      <w:bookmarkEnd w:id="0"/>
-      <w:r>
-        <w:rPr>
-          <w:color w:val="auto"/>
-          <w:lang w:val="de-DE"/>
-        </w:rPr>
-        <w:t>sich noch an das Leben hier gewöhnen. Bitte dafür Verständnis zeigen.</w:t>
+        <w:t>Für die Auswanderer ist Deutschland Ausland, sie müssen sich noch an das Leben hier gewöhnen. Bitte dafür Verständnis zeigen.</w:t>
       </w:r>
     </w:p>
     <w:p>
@@ -1049,8 +1032,7 @@
     </w:p>
     <w:p>
       <w:pPr>
-        <w:pStyle w:val="berschrift3"/>
-        <w:spacing w:line="276" w:lineRule="auto"/>
+        <w:pStyle w:val="berschrift2"/>
         <w:rPr>
           <w:lang w:val="de-DE"/>
         </w:rPr>
@@ -1331,7 +1313,7 @@
     </w:p>
     <w:p>
       <w:pPr>
-        <w:spacing w:line="276" w:lineRule="auto"/>
+        <w:pStyle w:val="berschrift2"/>
         <w:rPr>
           <w:lang w:val="de-DE"/>
         </w:rPr>
@@ -2614,7 +2596,6 @@
           <w:szCs w:val="24"/>
           <w:lang w:val="de-DE"/>
         </w:rPr>
-        <w:lastRenderedPageBreak/>
         <w:t>Regel „rechts vor links“</w:t>
       </w:r>
     </w:p>
@@ -3956,7 +3937,6 @@
         <w:rPr>
           <w:lang w:val="de-DE"/>
         </w:rPr>
-        <w:lastRenderedPageBreak/>
         <w:t>Politische Fakten</w:t>
       </w:r>
     </w:p>
@@ -4084,6 +4064,7 @@
           <w:noProof/>
           <w:lang w:val="de-DE" w:eastAsia="de-DE"/>
         </w:rPr>
+        <w:lastRenderedPageBreak/>
         <w:drawing>
           <wp:anchor distT="0" distB="0" distL="114300" distR="114300" simplePos="0" relativeHeight="251665408" behindDoc="1" locked="0" layoutInCell="1" allowOverlap="1" wp14:anchorId="1E782534" wp14:editId="02380360">
             <wp:simplePos x="0" y="0"/>
@@ -4925,7 +4906,6 @@
               <w:rPr>
                 <w:lang w:val="de-DE"/>
               </w:rPr>
-              <w:lastRenderedPageBreak/>
               <w:t>Ministerrat</w:t>
             </w:r>
           </w:p>
@@ -5099,6 +5079,7 @@
               <w:rPr>
                 <w:lang w:val="de-DE"/>
               </w:rPr>
+              <w:lastRenderedPageBreak/>
               <w:t>Europäischer Gerichtshof</w:t>
             </w:r>
           </w:p>
@@ -5221,12 +5202,33 @@
         </w:rPr>
         <w:t xml:space="preserve">: </w:t>
       </w:r>
-      <w:r>
-        <w:rPr>
-          <w:lang w:val="de-DE"/>
-        </w:rPr>
-        <w:t>http://europa.eu/about-eu/institutions-bodies/index_de.htm</w:t>
-      </w:r>
+      <w:hyperlink r:id="rId31" w:history="1">
+        <w:r>
+          <w:rPr>
+            <w:rStyle w:val="Hyperlink"/>
+            <w:lang w:val="de-DE"/>
+          </w:rPr>
+          <w:t>http://europa.eu/about-eu/institutions-bodies/index_de.htm</w:t>
+        </w:r>
+      </w:hyperlink>
+    </w:p>
+    <w:p>
+      <w:pPr>
+        <w:spacing w:line="276" w:lineRule="auto"/>
+        <w:rPr>
+          <w:lang w:val="de-DE"/>
+        </w:rPr>
+      </w:pPr>
+    </w:p>
+    <w:p>
+      <w:pPr>
+        <w:spacing w:line="276" w:lineRule="auto"/>
+        <w:rPr>
+          <w:lang w:val="de-DE"/>
+        </w:rPr>
+      </w:pPr>
+      <w:bookmarkStart w:id="0" w:name="_GoBack"/>
+      <w:bookmarkEnd w:id="0"/>
     </w:p>
     <w:p>
       <w:pPr>
@@ -7639,7 +7641,7 @@
 </file>
 
 <file path=customXml/itemProps1.xml><?xml version="1.0" encoding="utf-8"?>
-<ds:datastoreItem xmlns:ds="http://schemas.openxmlformats.org/officeDocument/2006/customXml" ds:itemID="{9E027DB3-84C9-411F-A735-C2E6189DE6E2}">
+<ds:datastoreItem xmlns:ds="http://schemas.openxmlformats.org/officeDocument/2006/customXml" ds:itemID="{CFDC83C2-FB38-4E1E-AED2-FA5EBB240552}">
   <ds:schemaRefs>
     <ds:schemaRef ds:uri="http://schemas.openxmlformats.org/officeDocument/2006/bibliography"/>
   </ds:schemaRefs>

</xml_diff>